<commit_message>
organized comtrade data by regions with uvr
</commit_message>
<xml_diff>
--- a/tex/sections/docs/introduction.docx
+++ b/tex/sections/docs/introduction.docx
@@ -2,6 +2,54 @@
 <file path=word/document.xml><?xml version="1.0" encoding="utf-8"?>
 <w:document xmlns:wpc="http://schemas.microsoft.com/office/word/2010/wordprocessingCanvas" xmlns:cx="http://schemas.microsoft.com/office/drawing/2014/chartex" xmlns:cx1="http://schemas.microsoft.com/office/drawing/2015/9/8/chartex" xmlns:cx2="http://schemas.microsoft.com/office/drawing/2015/10/21/chartex" xmlns:cx3="http://schemas.microsoft.com/office/drawing/2016/5/9/chartex" xmlns:cx4="http://schemas.microsoft.com/office/drawing/2016/5/10/chartex" xmlns:cx5="http://schemas.microsoft.com/office/drawing/2016/5/11/chartex" xmlns:cx6="http://schemas.microsoft.com/office/drawing/2016/5/12/chartex" xmlns:cx7="http://schemas.microsoft.com/office/drawing/2016/5/13/chartex" xmlns:cx8="http://schemas.microsoft.com/office/drawing/2016/5/14/chartex" xmlns:mc="http://schemas.openxmlformats.org/markup-compatibility/2006" xmlns:aink="http://schemas.microsoft.com/office/drawing/2016/ink" xmlns:am3d="http://schemas.microsoft.com/office/drawing/2017/model3d" xmlns:o="urn:schemas-microsoft-com:office:office" xmlns:oel="http://schemas.microsoft.com/office/2019/extlst" xmlns:r="http://schemas.openxmlformats.org/officeDocument/2006/relationships" xmlns:m="http://schemas.openxmlformats.org/officeDocument/2006/math" xmlns:v="urn:schemas-microsoft-com:vml" xmlns:wp14="http://schemas.microsoft.com/office/word/2010/wordprocessingDrawing" xmlns:wp="http://schemas.openxmlformats.org/drawingml/2006/wordprocessingDrawing" xmlns:w10="urn:schemas-microsoft-com:office:word" xmlns:w="http://schemas.openxmlformats.org/wordprocessingml/2006/main" xmlns:w14="http://schemas.microsoft.com/office/word/2010/wordml" xmlns:w15="http://schemas.microsoft.com/office/word/2012/wordml" xmlns:w16cex="http://schemas.microsoft.com/office/word/2018/wordml/cex" xmlns:w16cid="http://schemas.microsoft.com/office/word/2016/wordml/cid" xmlns:w16="http://schemas.microsoft.com/office/word/2018/wordml" xmlns:w16du="http://schemas.microsoft.com/office/word/2023/wordml/word16du" xmlns:w16sdtdh="http://schemas.microsoft.com/office/word/2020/wordml/sdtdatahash" xmlns:w16se="http://schemas.microsoft.com/office/word/2015/wordml/symex" xmlns:wpg="http://schemas.microsoft.com/office/word/2010/wordprocessingGroup" xmlns:wpi="http://schemas.microsoft.com/office/word/2010/wordprocessingInk" xmlns:wne="http://schemas.microsoft.com/office/word/2006/wordml" xmlns:wps="http://schemas.microsoft.com/office/word/2010/wordprocessingShape" mc:Ignorable="w14 w15 w16se w16cid w16 w16cex w16sdtdh w16du wp14">
   <w:body>
+    <w:p>
+      <w:pPr>
+        <w:rPr>
+          <w:lang w:val="en-US"/>
+        </w:rPr>
+      </w:pPr>
+      <w:r>
+        <w:rPr>
+          <w:lang w:val="en-US"/>
+        </w:rPr>
+        <w:t>This is the introduction</w:t>
+      </w:r>
+    </w:p>
+    <w:p>
+      <w:pPr>
+        <w:rPr>
+          <w:lang w:val="en-US"/>
+        </w:rPr>
+      </w:pPr>
+    </w:p>
+    <w:p>
+      <w:pPr>
+        <w:rPr>
+          <w:lang w:val="en-US"/>
+        </w:rPr>
+      </w:pPr>
+    </w:p>
+    <w:p>
+      <w:pPr>
+        <w:rPr>
+          <w:lang w:val="en-US"/>
+        </w:rPr>
+      </w:pPr>
+    </w:p>
+    <w:p>
+      <w:pPr>
+        <w:rPr>
+          <w:lang w:val="en-US"/>
+        </w:rPr>
+      </w:pPr>
+    </w:p>
+    <w:p>
+      <w:pPr>
+        <w:rPr>
+          <w:lang w:val="en-US"/>
+        </w:rPr>
+      </w:pPr>
+    </w:p>
     <w:p>
       <w:pPr>
         <w:rPr>
@@ -10,9 +58,37 @@
       </w:pPr>
       <w:r>
         <w:rPr>
+          <w:lang w:val="en-US"/>
+        </w:rPr>
+        <w:t xml:space="preserve">The organization of this article is as follows: Section II provides a brief literature review of the PTAs, South–South trade and the importance of the structure of trade. Section III introduces the methodology and data. Section IV presents the empirical results fol- lowed by a discussion of the robustness tests. </w:t>
+      </w:r>
+      <w:proofErr w:type="spellStart"/>
+      <w:r>
+        <w:rPr>
           <w:lang w:val="es-ES_tradnl"/>
         </w:rPr>
-        <w:t>This is the introduction</w:t>
+        <w:t>Section</w:t>
+      </w:r>
+      <w:proofErr w:type="spellEnd"/>
+      <w:r>
+        <w:rPr>
+          <w:lang w:val="es-ES_tradnl"/>
+        </w:rPr>
+        <w:t xml:space="preserve"> V </w:t>
+      </w:r>
+      <w:proofErr w:type="spellStart"/>
+      <w:r>
+        <w:rPr>
+          <w:lang w:val="es-ES_tradnl"/>
+        </w:rPr>
+        <w:t>concludes</w:t>
+      </w:r>
+      <w:proofErr w:type="spellEnd"/>
+      <w:r>
+        <w:rPr>
+          <w:lang w:val="es-ES_tradnl"/>
+        </w:rPr>
+        <w:t>.</w:t>
       </w:r>
     </w:p>
     <w:sectPr>

</xml_diff>

<commit_message>
Finished but still word count under 9k
</commit_message>
<xml_diff>
--- a/tex/sections/docs/introduction.docx
+++ b/tex/sections/docs/introduction.docx
@@ -16,7 +16,134 @@
           <w:rFonts w:ascii="Times New Roman" w:hAnsi="Times New Roman" w:cs="Times New Roman"/>
           <w:lang w:val="en-GB"/>
         </w:rPr>
-        <w:t>Background and context</w:t>
+        <w:t>The proliferation of Trade Agreements (TAs) since the early 1990s has been well documented in the international trade academic literature</w:t>
+      </w:r>
+      <w:r>
+        <w:rPr>
+          <w:rFonts w:ascii="Times New Roman" w:hAnsi="Times New Roman" w:cs="Times New Roman"/>
+          <w:lang w:val="en-GB"/>
+        </w:rPr>
+        <w:t xml:space="preserve"> </w:t>
+      </w:r>
+      <w:r>
+        <w:rPr>
+          <w:rFonts w:ascii="Times New Roman" w:hAnsi="Times New Roman" w:cs="Times New Roman"/>
+          <w:lang w:val="en-GB"/>
+        </w:rPr>
+        <w:fldChar w:fldCharType="begin"/>
+      </w:r>
+      <w:r>
+        <w:rPr>
+          <w:rFonts w:ascii="Times New Roman" w:hAnsi="Times New Roman" w:cs="Times New Roman"/>
+          <w:lang w:val="en-GB"/>
+        </w:rPr>
+        <w:instrText xml:space="preserve"> ADDIN ZOTERO_ITEM CSL_CITATION {"citationID":"Tlpmo2jA","properties":{"formattedCitation":"(Dahi &amp; Demir, 2013; Mayda &amp; Steinberg, 2007)","plainCitation":"(Dahi &amp; Demir, 2013; Mayda &amp; Steinberg, 2007)","noteIndex":0},"citationItems":[{"id":185,"uris":["http://zotero.org/users/13839746/items/8GAIK5FP"],"itemData":{"id":185,"type":"article-journal","abstract":"This article explores two questions. First, do preferential trade agreements (PTAs) affect manufactured goods exports of developing countries? Second, does it matter for developing countries whom they sign the PTAs with? We find that the answer to both questions is yes. Using bilateral manufactured goods exports data from 28 developing countries during 1978–2005; we find that South–South PTAs have a significantly positive effect on manufactured goods exports. In contrast, no such effect is detected in the case of South–North PTAs. We confirmed the robustness of these findings to estimation methodology, sample selection, time period, zero trade flows and multilateral trade resistance.","container-title":"Applied Economics","DOI":"10.1080/00036846.2013.804169","ISSN":"00036846","issue":"34","note":"publisher: Routledge","page":"4754-4772","source":"EBSCOhost","title":"Preferential trade agreements and manufactured goods exports: does it matter whom you PTA with?","title-short":"Preferential trade agreements and manufactured goods exports","volume":"45","author":[{"family":"Dahi","given":"Omar S."},{"family":"Demir","given":"Firat"}],"issued":{"date-parts":[["2013",12]]}}},{"id":306,"uris":["http://zotero.org/users/13839746/items/3VNTI8NU"],"itemData":{"id":306,"type":"article","abstract":"South-South trade agreements are proliferating: Developing countries signed 70 new agreements between 1990 and 2003. Yet the impact of these agreements is largely unknown. This paper focuses on the static effects of South-South preferential trade agreements stemming from changes in trade patterns. Specifically, it estimates the impact of the Common Market for Eastern and Southern Africa (COMESA) on Uganda's imports between 1994 and 2003. Detailed import and tariff data at the 6-digit harmonized system level are used for more than 1,000 commodities. Based on a difference-in-difference estimation strategy, the paper finds that - in contrast to evidence from aggregate statistics - COMESA's preferential tariff liberalization has not considerably increased Uganda's trade with member countries, on average across sectors. The effect, however, is heterogeneous across sectors. Finally, the paper finds no evidence of trade-diversion effects.","event-place":"Rochester, NY","genre":"SSRN Scholarly Paper","language":"en","number":"967881","publisher-place":"Rochester, NY","source":"Social Science Research Network","title":"Do South-South Trade Agreements Increase Trade? Commodity-Level Evidence from COMESA","title-short":"Do South-South Trade Agreements Increase Trade?","URL":"https://papers.ssrn.com/abstract=967881","author":[{"family":"Mayda","given":"Anna Maria"},{"family":"Steinberg","given":"Chad"}],"accessed":{"date-parts":[["2024",8,13]]},"issued":{"date-parts":[["2007",2,1]]}}}],"schema":"https://github.com/citation-style-language/schema/raw/master/csl-citation.json"} </w:instrText>
+      </w:r>
+      <w:r>
+        <w:rPr>
+          <w:rFonts w:ascii="Times New Roman" w:hAnsi="Times New Roman" w:cs="Times New Roman"/>
+          <w:lang w:val="en-GB"/>
+        </w:rPr>
+        <w:fldChar w:fldCharType="separate"/>
+      </w:r>
+      <w:r>
+        <w:rPr>
+          <w:rFonts w:ascii="Times New Roman" w:hAnsi="Times New Roman" w:cs="Times New Roman"/>
+          <w:noProof/>
+          <w:lang w:val="en-GB"/>
+        </w:rPr>
+        <w:t>(Dahi &amp; Demir, 2013; Mayda &amp; Steinberg, 2007)</w:t>
+      </w:r>
+      <w:r>
+        <w:rPr>
+          <w:rFonts w:ascii="Times New Roman" w:hAnsi="Times New Roman" w:cs="Times New Roman"/>
+          <w:lang w:val="en-GB"/>
+        </w:rPr>
+        <w:fldChar w:fldCharType="end"/>
+      </w:r>
+      <w:r>
+        <w:rPr>
+          <w:rFonts w:ascii="Times New Roman" w:hAnsi="Times New Roman" w:cs="Times New Roman"/>
+          <w:lang w:val="en-GB"/>
+        </w:rPr>
+        <w:t>.</w:t>
+      </w:r>
+      <w:r>
+        <w:rPr>
+          <w:rFonts w:ascii="Times New Roman" w:hAnsi="Times New Roman" w:cs="Times New Roman"/>
+          <w:lang w:val="en-GB"/>
+        </w:rPr>
+        <w:t xml:space="preserve"> </w:t>
+      </w:r>
+      <w:r>
+        <w:rPr>
+          <w:rFonts w:ascii="Times New Roman" w:hAnsi="Times New Roman" w:cs="Times New Roman"/>
+          <w:lang w:val="en-GB"/>
+        </w:rPr>
+        <w:t xml:space="preserve">This trend has slowed down since the </w:t>
+      </w:r>
+      <w:r>
+        <w:rPr>
+          <w:rFonts w:ascii="Times New Roman" w:hAnsi="Times New Roman" w:cs="Times New Roman"/>
+          <w:lang w:val="en-GB"/>
+        </w:rPr>
+        <w:t>1990s but</w:t>
+      </w:r>
+      <w:r>
+        <w:rPr>
+          <w:rFonts w:ascii="Times New Roman" w:hAnsi="Times New Roman" w:cs="Times New Roman"/>
+          <w:lang w:val="en-GB"/>
+        </w:rPr>
+        <w:t xml:space="preserve"> is has not stopped. </w:t>
+      </w:r>
+      <w:r>
+        <w:rPr>
+          <w:rFonts w:ascii="Times New Roman" w:hAnsi="Times New Roman" w:cs="Times New Roman"/>
+          <w:lang w:val="en-GB"/>
+        </w:rPr>
+        <w:t>Table</w:t>
+      </w:r>
+      <w:r>
+        <w:rPr>
+          <w:rFonts w:ascii="Times New Roman" w:hAnsi="Times New Roman" w:cs="Times New Roman"/>
+          <w:lang w:val="en-GB"/>
+        </w:rPr>
+        <w:t>1</w:t>
+      </w:r>
+      <w:r>
+        <w:rPr>
+          <w:rFonts w:ascii="Times New Roman" w:hAnsi="Times New Roman" w:cs="Times New Roman"/>
+          <w:lang w:val="en-GB"/>
+        </w:rPr>
+        <w:t xml:space="preserve"> </w:t>
+      </w:r>
+      <w:r>
+        <w:rPr>
+          <w:rFonts w:ascii="Times New Roman" w:hAnsi="Times New Roman" w:cs="Times New Roman"/>
+          <w:lang w:val="en-GB"/>
+        </w:rPr>
+        <w:t xml:space="preserve">shows the historical evolution of </w:t>
+      </w:r>
+      <w:r>
+        <w:rPr>
+          <w:rFonts w:ascii="Times New Roman" w:hAnsi="Times New Roman" w:cs="Times New Roman"/>
+          <w:lang w:val="en-GB"/>
+        </w:rPr>
+        <w:t>TAs</w:t>
+      </w:r>
+      <w:r>
+        <w:rPr>
+          <w:rFonts w:ascii="Times New Roman" w:hAnsi="Times New Roman" w:cs="Times New Roman"/>
+          <w:lang w:val="en-GB"/>
+        </w:rPr>
+        <w:t xml:space="preserve">, showing the dramatic </w:t>
+      </w:r>
+      <w:r>
+        <w:rPr>
+          <w:rFonts w:ascii="Times New Roman" w:hAnsi="Times New Roman" w:cs="Times New Roman"/>
+          <w:lang w:val="en-GB"/>
+        </w:rPr>
+        <w:t>increase in the 1990s.</w:t>
       </w:r>
     </w:p>
     <w:p>
@@ -35,15 +162,177 @@
         <w:jc w:val="both"/>
         <w:rPr>
           <w:rFonts w:ascii="Times New Roman" w:hAnsi="Times New Roman" w:cs="Times New Roman"/>
-          <w:lang w:val="en-GB"/>
+          <w:lang w:val="en-US"/>
         </w:rPr>
       </w:pPr>
       <w:r>
         <w:rPr>
           <w:rFonts w:ascii="Times New Roman" w:hAnsi="Times New Roman" w:cs="Times New Roman"/>
-          <w:lang w:val="en-GB"/>
-        </w:rPr>
-        <w:t>Research problem</w:t>
+          <w:lang w:val="en-US"/>
+        </w:rPr>
+        <w:t>References</w:t>
+      </w:r>
+    </w:p>
+    <w:p>
+      <w:pPr>
+        <w:pStyle w:val="Bibliography"/>
+        <w:rPr>
+          <w:rFonts w:ascii="Times New Roman" w:hAnsi="Times New Roman" w:cs="Times New Roman"/>
+          <w:lang w:val="en-US"/>
+        </w:rPr>
+      </w:pPr>
+      <w:r>
+        <w:rPr>
+          <w:lang w:val="en-GB"/>
+        </w:rPr>
+        <w:fldChar w:fldCharType="begin"/>
+      </w:r>
+      <w:r>
+        <w:rPr>
+          <w:lang w:val="en-US"/>
+        </w:rPr>
+        <w:instrText xml:space="preserve"> ADDIN ZOTERO_BIBL {"uncited":[],"omitted":[],"custom":[]} CSL_BIBLIOGRAPHY </w:instrText>
+      </w:r>
+      <w:r>
+        <w:rPr>
+          <w:lang w:val="en-GB"/>
+        </w:rPr>
+        <w:fldChar w:fldCharType="separate"/>
+      </w:r>
+      <w:proofErr w:type="spellStart"/>
+      <w:r>
+        <w:rPr>
+          <w:rFonts w:ascii="Times New Roman" w:hAnsi="Times New Roman" w:cs="Times New Roman"/>
+          <w:lang w:val="en-US"/>
+        </w:rPr>
+        <w:t>Dahi</w:t>
+      </w:r>
+      <w:proofErr w:type="spellEnd"/>
+      <w:r>
+        <w:rPr>
+          <w:rFonts w:ascii="Times New Roman" w:hAnsi="Times New Roman" w:cs="Times New Roman"/>
+          <w:lang w:val="en-US"/>
+        </w:rPr>
+        <w:t xml:space="preserve">, O. S., &amp; Demir, F. (2013). </w:t>
+      </w:r>
+      <w:r>
+        <w:rPr>
+          <w:rFonts w:ascii="Times New Roman" w:hAnsi="Times New Roman" w:cs="Times New Roman"/>
+          <w:lang w:val="en-US"/>
+        </w:rPr>
+        <w:t xml:space="preserve">Preferential trade agreements and manufactured goods exports: Does it matter whom you PTA with? </w:t>
+      </w:r>
+      <w:r>
+        <w:rPr>
+          <w:rFonts w:ascii="Times New Roman" w:hAnsi="Times New Roman" w:cs="Times New Roman"/>
+          <w:i/>
+          <w:iCs/>
+          <w:lang w:val="en-US"/>
+        </w:rPr>
+        <w:t>Applied Economics</w:t>
+      </w:r>
+      <w:r>
+        <w:rPr>
+          <w:rFonts w:ascii="Times New Roman" w:hAnsi="Times New Roman" w:cs="Times New Roman"/>
+          <w:lang w:val="en-US"/>
+        </w:rPr>
+        <w:t xml:space="preserve">, </w:t>
+      </w:r>
+      <w:r>
+        <w:rPr>
+          <w:rFonts w:ascii="Times New Roman" w:hAnsi="Times New Roman" w:cs="Times New Roman"/>
+          <w:i/>
+          <w:iCs/>
+          <w:lang w:val="en-US"/>
+        </w:rPr>
+        <w:t>45</w:t>
+      </w:r>
+      <w:r>
+        <w:rPr>
+          <w:rFonts w:ascii="Times New Roman" w:hAnsi="Times New Roman" w:cs="Times New Roman"/>
+          <w:lang w:val="en-US"/>
+        </w:rPr>
+        <w:t>(34), 4754–4772. https://doi.org/10.1080/00036846.2013.804169</w:t>
+      </w:r>
+    </w:p>
+    <w:p>
+      <w:pPr>
+        <w:pStyle w:val="Bibliography"/>
+        <w:rPr>
+          <w:rFonts w:ascii="Times New Roman" w:hAnsi="Times New Roman" w:cs="Times New Roman"/>
+          <w:lang w:val="en-US"/>
+        </w:rPr>
+      </w:pPr>
+      <w:r>
+        <w:rPr>
+          <w:rFonts w:ascii="Times New Roman" w:hAnsi="Times New Roman" w:cs="Times New Roman"/>
+          <w:lang w:val="en-US"/>
+        </w:rPr>
+        <w:t xml:space="preserve">Gamso, J., &amp; Postnikov, E. (2022). Leveling-up: Explaining the depth of South-South trade agreements. </w:t>
+      </w:r>
+      <w:r>
+        <w:rPr>
+          <w:rFonts w:ascii="Times New Roman" w:hAnsi="Times New Roman" w:cs="Times New Roman"/>
+          <w:i/>
+          <w:iCs/>
+          <w:lang w:val="en-US"/>
+        </w:rPr>
+        <w:t>Review of International Political Economy</w:t>
+      </w:r>
+      <w:r>
+        <w:rPr>
+          <w:rFonts w:ascii="Times New Roman" w:hAnsi="Times New Roman" w:cs="Times New Roman"/>
+          <w:lang w:val="en-US"/>
+        </w:rPr>
+        <w:t xml:space="preserve">, </w:t>
+      </w:r>
+      <w:r>
+        <w:rPr>
+          <w:rFonts w:ascii="Times New Roman" w:hAnsi="Times New Roman" w:cs="Times New Roman"/>
+          <w:i/>
+          <w:iCs/>
+          <w:lang w:val="en-US"/>
+        </w:rPr>
+        <w:t>29</w:t>
+      </w:r>
+      <w:r>
+        <w:rPr>
+          <w:rFonts w:ascii="Times New Roman" w:hAnsi="Times New Roman" w:cs="Times New Roman"/>
+          <w:lang w:val="en-US"/>
+        </w:rPr>
+        <w:t>(5), 1601–1624. https://doi.org/10.1080/09692290.2021.1939762</w:t>
+      </w:r>
+    </w:p>
+    <w:p>
+      <w:pPr>
+        <w:pStyle w:val="Bibliography"/>
+        <w:rPr>
+          <w:rFonts w:ascii="Times New Roman" w:hAnsi="Times New Roman" w:cs="Times New Roman"/>
+          <w:lang w:val="en-US"/>
+        </w:rPr>
+      </w:pPr>
+      <w:r>
+        <w:rPr>
+          <w:rFonts w:ascii="Times New Roman" w:hAnsi="Times New Roman" w:cs="Times New Roman"/>
+          <w:lang w:val="en-US"/>
+        </w:rPr>
+        <w:t xml:space="preserve">Mayda, A. M., &amp; Steinberg, C. (2007). </w:t>
+      </w:r>
+      <w:r>
+        <w:rPr>
+          <w:rFonts w:ascii="Times New Roman" w:hAnsi="Times New Roman" w:cs="Times New Roman"/>
+          <w:i/>
+          <w:iCs/>
+          <w:lang w:val="en-US"/>
+        </w:rPr>
+        <w:t>Do South-South Trade Agreements Increase Trade? Commodity-Level Evidence from COMESA</w:t>
+      </w:r>
+      <w:r>
+        <w:rPr>
+          <w:rFonts w:ascii="Times New Roman" w:hAnsi="Times New Roman" w:cs="Times New Roman"/>
+          <w:lang w:val="en-US"/>
+        </w:rPr>
+        <w:t xml:space="preserve"> (SSRN Scholarly Paper 967881). https://papers.ssrn.com/abstract=967881</w:t>
       </w:r>
     </w:p>
     <w:p>
@@ -55,577 +344,12 @@
           <w:lang w:val="en-GB"/>
         </w:rPr>
       </w:pPr>
-    </w:p>
-    <w:p>
-      <w:pPr>
-        <w:spacing w:line="360" w:lineRule="auto"/>
-        <w:jc w:val="both"/>
-        <w:rPr>
-          <w:rFonts w:ascii="Times New Roman" w:hAnsi="Times New Roman" w:cs="Times New Roman"/>
-          <w:lang w:val="en-GB"/>
-        </w:rPr>
-      </w:pPr>
-      <w:r>
-        <w:rPr>
-          <w:rFonts w:ascii="Times New Roman" w:hAnsi="Times New Roman" w:cs="Times New Roman"/>
-          <w:lang w:val="en-GB"/>
-        </w:rPr>
-        <w:t>Significance of study</w:t>
-      </w:r>
-    </w:p>
-    <w:p>
-      <w:pPr>
-        <w:spacing w:line="360" w:lineRule="auto"/>
-        <w:jc w:val="both"/>
-        <w:rPr>
-          <w:rFonts w:ascii="Times New Roman" w:hAnsi="Times New Roman" w:cs="Times New Roman"/>
-          <w:lang w:val="en-GB"/>
-        </w:rPr>
-      </w:pPr>
-    </w:p>
-    <w:p>
-      <w:pPr>
-        <w:spacing w:line="360" w:lineRule="auto"/>
-        <w:jc w:val="both"/>
-        <w:rPr>
-          <w:rFonts w:ascii="Times New Roman" w:hAnsi="Times New Roman" w:cs="Times New Roman"/>
-          <w:lang w:val="en-GB"/>
-        </w:rPr>
-      </w:pPr>
-      <w:r>
-        <w:rPr>
-          <w:rFonts w:ascii="Times New Roman" w:hAnsi="Times New Roman" w:cs="Times New Roman"/>
-          <w:lang w:val="en-GB"/>
-        </w:rPr>
-        <w:t>Research questions</w:t>
-      </w:r>
-    </w:p>
-    <w:p>
-      <w:pPr>
-        <w:spacing w:line="360" w:lineRule="auto"/>
-        <w:jc w:val="both"/>
-        <w:rPr>
-          <w:rFonts w:ascii="Times New Roman" w:hAnsi="Times New Roman" w:cs="Times New Roman"/>
-          <w:lang w:val="en-GB"/>
-        </w:rPr>
-      </w:pPr>
-      <w:r>
-        <w:rPr>
-          <w:rFonts w:ascii="Times New Roman" w:hAnsi="Times New Roman" w:cs="Times New Roman"/>
-          <w:lang w:val="en-GB"/>
-        </w:rPr>
-        <w:t>no conclusive answer to the research questions of whether South-South TAs act as building blocks or stumbling blocks to developing countries, or if they are preferable to North-South agreements.</w:t>
-      </w:r>
-    </w:p>
-    <w:p>
-      <w:pPr>
-        <w:spacing w:line="360" w:lineRule="auto"/>
-        <w:jc w:val="both"/>
-        <w:rPr>
-          <w:rFonts w:ascii="Times New Roman" w:hAnsi="Times New Roman" w:cs="Times New Roman"/>
-          <w:lang w:val="en-GB"/>
-        </w:rPr>
-      </w:pPr>
-    </w:p>
-    <w:p>
-      <w:pPr>
-        <w:spacing w:line="360" w:lineRule="auto"/>
-        <w:jc w:val="both"/>
-        <w:rPr>
-          <w:rFonts w:ascii="Times New Roman" w:hAnsi="Times New Roman" w:cs="Times New Roman"/>
-          <w:lang w:val="en-GB"/>
-        </w:rPr>
-      </w:pPr>
-      <w:r>
-        <w:rPr>
-          <w:rFonts w:ascii="Times New Roman" w:hAnsi="Times New Roman" w:cs="Times New Roman"/>
-          <w:lang w:val="en-GB"/>
-        </w:rPr>
-        <w:t xml:space="preserve">Set up the relevance of the topic. </w:t>
-      </w:r>
-    </w:p>
-    <w:p>
-      <w:pPr>
-        <w:spacing w:line="360" w:lineRule="auto"/>
-        <w:jc w:val="both"/>
-        <w:rPr>
-          <w:rFonts w:ascii="Times New Roman" w:hAnsi="Times New Roman" w:cs="Times New Roman"/>
-          <w:lang w:val="en-GB"/>
-        </w:rPr>
-      </w:pPr>
-      <w:r>
-        <w:rPr>
-          <w:rFonts w:ascii="Times New Roman" w:hAnsi="Times New Roman" w:cs="Times New Roman"/>
-          <w:lang w:val="en-GB"/>
-        </w:rPr>
-        <w:t>Proliferation of TAs</w:t>
-      </w:r>
-    </w:p>
-    <w:p>
-      <w:pPr>
-        <w:spacing w:line="360" w:lineRule="auto"/>
-        <w:jc w:val="both"/>
-        <w:rPr>
-          <w:rFonts w:ascii="Times New Roman" w:hAnsi="Times New Roman" w:cs="Times New Roman"/>
-          <w:lang w:val="en-GB"/>
-        </w:rPr>
-      </w:pPr>
-      <w:r>
-        <w:rPr>
-          <w:rFonts w:ascii="Times New Roman" w:hAnsi="Times New Roman" w:cs="Times New Roman"/>
-          <w:lang w:val="en-GB"/>
-        </w:rPr>
-        <w:t xml:space="preserve">In the recent decades, alongside a liberalization of foreign trade, developing countries of all sizes and regions have actively </w:t>
-      </w:r>
-      <w:r>
-        <w:rPr>
-          <w:rFonts w:ascii="Times New Roman" w:hAnsi="Times New Roman" w:cs="Times New Roman"/>
-          <w:lang w:val="en-GB"/>
-        </w:rPr>
-        <w:t>made efforts</w:t>
-      </w:r>
-      <w:r>
-        <w:rPr>
-          <w:rFonts w:ascii="Times New Roman" w:hAnsi="Times New Roman" w:cs="Times New Roman"/>
-          <w:lang w:val="en-GB"/>
-        </w:rPr>
-        <w:t xml:space="preserve"> to enter into Trade Agreements (TAs), with both other developing countries as well as already developed nations. </w:t>
-      </w:r>
-    </w:p>
-    <w:p>
-      <w:pPr>
-        <w:spacing w:line="360" w:lineRule="auto"/>
-        <w:jc w:val="both"/>
-        <w:rPr>
-          <w:rFonts w:ascii="Times New Roman" w:hAnsi="Times New Roman" w:cs="Times New Roman"/>
-          <w:lang w:val="en-GB"/>
-        </w:rPr>
-      </w:pPr>
-      <w:r>
-        <w:rPr>
-          <w:rFonts w:ascii="Times New Roman" w:hAnsi="Times New Roman" w:cs="Times New Roman"/>
-          <w:lang w:val="en-GB"/>
-        </w:rPr>
-        <w:t>What are we studying (Research question(s)), on what countries, and why.</w:t>
-      </w:r>
-    </w:p>
-    <w:p>
-      <w:pPr>
-        <w:spacing w:line="360" w:lineRule="auto"/>
-        <w:jc w:val="both"/>
-        <w:rPr>
-          <w:rFonts w:ascii="Times New Roman" w:hAnsi="Times New Roman" w:cs="Times New Roman"/>
-          <w:lang w:val="en-GB"/>
-        </w:rPr>
-      </w:pPr>
-      <w:r>
-        <w:rPr>
-          <w:rFonts w:ascii="Times New Roman" w:hAnsi="Times New Roman" w:cs="Times New Roman"/>
-          <w:lang w:val="en-GB"/>
-        </w:rPr>
-        <w:t>Heterogeneity within agreements and not only across. Different effects of an agreement on its members.</w:t>
-      </w:r>
-    </w:p>
-    <w:p>
-      <w:pPr>
-        <w:spacing w:line="360" w:lineRule="auto"/>
-        <w:jc w:val="both"/>
-        <w:rPr>
-          <w:rFonts w:ascii="Times New Roman" w:hAnsi="Times New Roman" w:cs="Times New Roman"/>
-          <w:lang w:val="en-GB"/>
-        </w:rPr>
-      </w:pPr>
-    </w:p>
-    <w:p>
-      <w:pPr>
-        <w:spacing w:line="360" w:lineRule="auto"/>
-        <w:jc w:val="both"/>
-        <w:rPr>
-          <w:rFonts w:ascii="Times New Roman" w:hAnsi="Times New Roman" w:cs="Times New Roman"/>
-          <w:lang w:val="en-GB"/>
-        </w:rPr>
-      </w:pPr>
-      <w:r>
-        <w:rPr>
-          <w:rFonts w:ascii="Times New Roman" w:hAnsi="Times New Roman" w:cs="Times New Roman"/>
-          <w:lang w:val="en-GB"/>
-        </w:rPr>
-        <w:t>What methodology is used in the paper and why.</w:t>
-      </w:r>
-    </w:p>
-    <w:p>
-      <w:pPr>
-        <w:spacing w:line="360" w:lineRule="auto"/>
-        <w:jc w:val="both"/>
-        <w:rPr>
-          <w:rFonts w:ascii="Times New Roman" w:hAnsi="Times New Roman" w:cs="Times New Roman"/>
-          <w:lang w:val="en-GB"/>
-        </w:rPr>
-      </w:pPr>
-      <w:r>
-        <w:rPr>
-          <w:rFonts w:ascii="Times New Roman" w:hAnsi="Times New Roman" w:cs="Times New Roman"/>
-          <w:lang w:val="en-GB"/>
-        </w:rPr>
-        <w:t>How does this paper relate to the wider literature. What are we contributing.</w:t>
-      </w:r>
-    </w:p>
-    <w:p>
-      <w:pPr>
-        <w:spacing w:line="360" w:lineRule="auto"/>
-        <w:jc w:val="both"/>
-        <w:rPr>
-          <w:rFonts w:ascii="Times New Roman" w:hAnsi="Times New Roman" w:cs="Times New Roman"/>
-          <w:lang w:val="en-GB"/>
-        </w:rPr>
-      </w:pPr>
-      <w:r>
-        <w:rPr>
-          <w:rFonts w:ascii="Times New Roman" w:hAnsi="Times New Roman" w:cs="Times New Roman"/>
-          <w:lang w:val="en-GB"/>
-        </w:rPr>
-        <w:t>Gravity literature. Export complexity.</w:t>
-      </w:r>
-    </w:p>
-    <w:p>
-      <w:pPr>
-        <w:spacing w:line="360" w:lineRule="auto"/>
-        <w:jc w:val="both"/>
-        <w:rPr>
-          <w:rFonts w:ascii="Times New Roman" w:hAnsi="Times New Roman" w:cs="Times New Roman"/>
-          <w:lang w:val="en-GB"/>
-        </w:rPr>
-      </w:pPr>
-    </w:p>
-    <w:p>
-      <w:pPr>
-        <w:spacing w:line="360" w:lineRule="auto"/>
-        <w:jc w:val="both"/>
-        <w:rPr>
-          <w:rFonts w:ascii="Times New Roman" w:hAnsi="Times New Roman" w:cs="Times New Roman"/>
-          <w:lang w:val="en-GB"/>
-        </w:rPr>
-      </w:pPr>
-      <w:r>
-        <w:rPr>
-          <w:rFonts w:ascii="Times New Roman" w:hAnsi="Times New Roman" w:cs="Times New Roman"/>
-          <w:lang w:val="en-GB"/>
-        </w:rPr>
-        <w:t xml:space="preserve">Stylized facts on the historical evolution of the adoption of TAs and the </w:t>
-      </w:r>
-      <w:r>
-        <w:rPr>
-          <w:rFonts w:ascii="Times New Roman" w:hAnsi="Times New Roman" w:cs="Times New Roman"/>
-          <w:lang w:val="en-GB"/>
-        </w:rPr>
-        <w:t>diversity</w:t>
-      </w:r>
-      <w:r>
-        <w:rPr>
-          <w:rFonts w:ascii="Times New Roman" w:hAnsi="Times New Roman" w:cs="Times New Roman"/>
-          <w:lang w:val="en-GB"/>
-        </w:rPr>
-        <w:t xml:space="preserve"> of products exported.</w:t>
-      </w:r>
-    </w:p>
-    <w:p>
-      <w:pPr>
-        <w:spacing w:line="360" w:lineRule="auto"/>
-        <w:jc w:val="both"/>
-        <w:rPr>
-          <w:rFonts w:ascii="Times New Roman" w:hAnsi="Times New Roman" w:cs="Times New Roman"/>
-          <w:lang w:val="en-GB"/>
-        </w:rPr>
-      </w:pPr>
-      <w:r>
-        <w:rPr>
-          <w:rFonts w:ascii="Times New Roman" w:hAnsi="Times New Roman" w:cs="Times New Roman"/>
-          <w:lang w:val="en-GB"/>
-        </w:rPr>
-        <w:t>Ideas:</w:t>
-      </w:r>
-    </w:p>
-    <w:p>
-      <w:pPr>
-        <w:spacing w:line="360" w:lineRule="auto"/>
-        <w:jc w:val="both"/>
-        <w:rPr>
-          <w:rFonts w:ascii="Times New Roman" w:hAnsi="Times New Roman" w:cs="Times New Roman"/>
-          <w:lang w:val="en-GB"/>
-        </w:rPr>
-      </w:pPr>
-      <w:r>
-        <w:rPr>
-          <w:rFonts w:ascii="Times New Roman" w:hAnsi="Times New Roman" w:cs="Times New Roman"/>
-          <w:lang w:val="en-GB"/>
-        </w:rPr>
-        <w:t xml:space="preserve">Total number of SS, NS and NN </w:t>
-      </w:r>
-      <w:r>
-        <w:rPr>
-          <w:rFonts w:ascii="Times New Roman" w:hAnsi="Times New Roman" w:cs="Times New Roman"/>
-          <w:lang w:val="en-GB"/>
-        </w:rPr>
-        <w:t>TA</w:t>
-      </w:r>
-      <w:r>
-        <w:rPr>
-          <w:rFonts w:ascii="Times New Roman" w:hAnsi="Times New Roman" w:cs="Times New Roman"/>
-          <w:lang w:val="en-GB"/>
-        </w:rPr>
-        <w:t>s</w:t>
-      </w:r>
-    </w:p>
-    <w:p>
-      <w:pPr>
-        <w:spacing w:line="360" w:lineRule="auto"/>
-        <w:jc w:val="both"/>
-        <w:rPr>
-          <w:rFonts w:ascii="Times New Roman" w:hAnsi="Times New Roman" w:cs="Times New Roman"/>
-          <w:lang w:val="en-GB"/>
-        </w:rPr>
-      </w:pPr>
-      <w:r>
-        <w:rPr>
-          <w:rFonts w:ascii="Times New Roman" w:hAnsi="Times New Roman" w:cs="Times New Roman"/>
-          <w:lang w:val="en-GB"/>
-        </w:rPr>
-        <w:t xml:space="preserve">Share of SS, NS and NN </w:t>
-      </w:r>
-      <w:r>
-        <w:rPr>
-          <w:rFonts w:ascii="Times New Roman" w:hAnsi="Times New Roman" w:cs="Times New Roman"/>
-          <w:lang w:val="en-GB"/>
-        </w:rPr>
-        <w:t>TA</w:t>
-      </w:r>
-      <w:r>
-        <w:rPr>
-          <w:rFonts w:ascii="Times New Roman" w:hAnsi="Times New Roman" w:cs="Times New Roman"/>
-          <w:lang w:val="en-GB"/>
-        </w:rPr>
-        <w:t>s</w:t>
-      </w:r>
-    </w:p>
-    <w:p>
-      <w:pPr>
-        <w:spacing w:line="360" w:lineRule="auto"/>
-        <w:jc w:val="both"/>
-        <w:rPr>
-          <w:rFonts w:ascii="Times New Roman" w:hAnsi="Times New Roman" w:cs="Times New Roman"/>
-          <w:lang w:val="en-GB"/>
-        </w:rPr>
-      </w:pPr>
-      <w:r>
-        <w:rPr>
-          <w:rFonts w:ascii="Times New Roman" w:hAnsi="Times New Roman" w:cs="Times New Roman"/>
-          <w:lang w:val="en-GB"/>
-        </w:rPr>
-        <w:t>Total exports by S and N countries</w:t>
-      </w:r>
-    </w:p>
-    <w:p>
-      <w:pPr>
-        <w:spacing w:line="360" w:lineRule="auto"/>
-        <w:jc w:val="both"/>
-        <w:rPr>
-          <w:rFonts w:ascii="Times New Roman" w:hAnsi="Times New Roman" w:cs="Times New Roman"/>
-          <w:lang w:val="en-GB"/>
-        </w:rPr>
-      </w:pPr>
-      <w:r>
-        <w:rPr>
-          <w:rFonts w:ascii="Times New Roman" w:hAnsi="Times New Roman" w:cs="Times New Roman"/>
-          <w:lang w:val="en-GB"/>
-        </w:rPr>
-        <w:t>Share of total exports by S and N countries</w:t>
-      </w:r>
-    </w:p>
-    <w:p>
-      <w:pPr>
-        <w:spacing w:line="360" w:lineRule="auto"/>
-        <w:jc w:val="both"/>
-        <w:rPr>
-          <w:rFonts w:ascii="Times New Roman" w:hAnsi="Times New Roman" w:cs="Times New Roman"/>
-          <w:lang w:val="en-GB"/>
-        </w:rPr>
-      </w:pPr>
-      <w:r>
-        <w:rPr>
-          <w:rFonts w:ascii="Times New Roman" w:hAnsi="Times New Roman" w:cs="Times New Roman"/>
-          <w:lang w:val="en-GB"/>
-        </w:rPr>
-        <w:t>Total exports of manufactured by S and N countries</w:t>
-      </w:r>
-    </w:p>
-    <w:p>
-      <w:pPr>
-        <w:spacing w:line="360" w:lineRule="auto"/>
-        <w:jc w:val="both"/>
-        <w:rPr>
-          <w:rFonts w:ascii="Times New Roman" w:hAnsi="Times New Roman" w:cs="Times New Roman"/>
-          <w:lang w:val="en-GB"/>
-        </w:rPr>
-      </w:pPr>
-      <w:r>
-        <w:rPr>
-          <w:rFonts w:ascii="Times New Roman" w:hAnsi="Times New Roman" w:cs="Times New Roman"/>
-          <w:lang w:val="en-GB"/>
-        </w:rPr>
-        <w:lastRenderedPageBreak/>
-        <w:t>Share of total exports of manufactured by S and N countries</w:t>
-      </w:r>
-    </w:p>
-    <w:p>
-      <w:pPr>
-        <w:spacing w:line="360" w:lineRule="auto"/>
-        <w:jc w:val="both"/>
-        <w:rPr>
-          <w:rFonts w:ascii="Times New Roman" w:hAnsi="Times New Roman" w:cs="Times New Roman"/>
-          <w:lang w:val="en-GB"/>
-        </w:rPr>
-      </w:pPr>
-      <w:r>
-        <w:rPr>
-          <w:rFonts w:ascii="Times New Roman" w:hAnsi="Times New Roman" w:cs="Times New Roman"/>
-          <w:lang w:val="en-GB"/>
-        </w:rPr>
-        <w:t>Number of products exported by S and N countries</w:t>
-      </w:r>
-    </w:p>
-    <w:p>
-      <w:pPr>
-        <w:spacing w:line="360" w:lineRule="auto"/>
-        <w:jc w:val="both"/>
-        <w:rPr>
-          <w:rFonts w:ascii="Times New Roman" w:hAnsi="Times New Roman" w:cs="Times New Roman"/>
-          <w:lang w:val="en-GB"/>
-        </w:rPr>
-      </w:pPr>
-    </w:p>
-    <w:p>
-      <w:pPr>
-        <w:spacing w:line="360" w:lineRule="auto"/>
-        <w:jc w:val="both"/>
-        <w:rPr>
-          <w:rFonts w:ascii="Times New Roman" w:hAnsi="Times New Roman" w:cs="Times New Roman"/>
-          <w:lang w:val="en-GB"/>
-        </w:rPr>
-      </w:pPr>
-    </w:p>
-    <w:p>
-      <w:pPr>
-        <w:spacing w:line="360" w:lineRule="auto"/>
-        <w:jc w:val="both"/>
-        <w:rPr>
-          <w:rFonts w:ascii="Times New Roman" w:hAnsi="Times New Roman" w:cs="Times New Roman"/>
-          <w:lang w:val="en-GB"/>
-        </w:rPr>
-      </w:pPr>
-      <w:r>
-        <w:rPr>
-          <w:rFonts w:ascii="Times New Roman" w:hAnsi="Times New Roman" w:cs="Times New Roman"/>
-          <w:lang w:val="en-GB"/>
-        </w:rPr>
-        <w:t xml:space="preserve">Section. The paper proceeds in section 2 with a review of the relevant </w:t>
-      </w:r>
-      <w:r>
-        <w:rPr>
-          <w:rFonts w:ascii="Times New Roman" w:hAnsi="Times New Roman" w:cs="Times New Roman"/>
-          <w:lang w:val="en-GB"/>
-        </w:rPr>
-        <w:t xml:space="preserve">theoretical and empirical </w:t>
-      </w:r>
-      <w:r>
-        <w:rPr>
-          <w:rFonts w:ascii="Times New Roman" w:hAnsi="Times New Roman" w:cs="Times New Roman"/>
-          <w:lang w:val="en-GB"/>
-        </w:rPr>
-        <w:t xml:space="preserve">literature on </w:t>
-      </w:r>
-      <w:r>
-        <w:rPr>
-          <w:rFonts w:ascii="Times New Roman" w:hAnsi="Times New Roman" w:cs="Times New Roman"/>
-          <w:lang w:val="en-GB"/>
-        </w:rPr>
-        <w:t xml:space="preserve">the effects of </w:t>
-      </w:r>
-      <w:r>
-        <w:rPr>
-          <w:rFonts w:ascii="Times New Roman" w:hAnsi="Times New Roman" w:cs="Times New Roman"/>
-          <w:lang w:val="en-GB"/>
-        </w:rPr>
-        <w:t>TA</w:t>
-      </w:r>
-      <w:r>
-        <w:rPr>
-          <w:rFonts w:ascii="Times New Roman" w:hAnsi="Times New Roman" w:cs="Times New Roman"/>
-          <w:lang w:val="en-GB"/>
-        </w:rPr>
-        <w:t>s</w:t>
-      </w:r>
-      <w:r>
-        <w:rPr>
-          <w:rFonts w:ascii="Times New Roman" w:hAnsi="Times New Roman" w:cs="Times New Roman"/>
-          <w:lang w:val="en-GB"/>
-        </w:rPr>
-        <w:t xml:space="preserve"> on North-South and South-South trade and potential development implications</w:t>
-      </w:r>
-      <w:r>
-        <w:rPr>
-          <w:rFonts w:ascii="Times New Roman" w:hAnsi="Times New Roman" w:cs="Times New Roman"/>
-          <w:lang w:val="en-GB"/>
-        </w:rPr>
-        <w:t xml:space="preserve">. </w:t>
-      </w:r>
-      <w:r>
-        <w:rPr>
-          <w:rFonts w:ascii="Times New Roman" w:hAnsi="Times New Roman" w:cs="Times New Roman"/>
-          <w:lang w:val="en-GB"/>
-        </w:rPr>
-        <w:t xml:space="preserve">Section 3 </w:t>
-      </w:r>
-      <w:r>
-        <w:rPr>
-          <w:rFonts w:ascii="Times New Roman" w:hAnsi="Times New Roman" w:cs="Times New Roman"/>
-          <w:lang w:val="en-GB"/>
-        </w:rPr>
-        <w:t>introduces</w:t>
-      </w:r>
-      <w:r>
-        <w:rPr>
-          <w:rFonts w:ascii="Times New Roman" w:hAnsi="Times New Roman" w:cs="Times New Roman"/>
-          <w:lang w:val="en-GB"/>
-        </w:rPr>
-        <w:t xml:space="preserve"> our empirical methodology</w:t>
-      </w:r>
-      <w:r>
-        <w:rPr>
-          <w:rFonts w:ascii="Times New Roman" w:hAnsi="Times New Roman" w:cs="Times New Roman"/>
-          <w:lang w:val="en-GB"/>
-        </w:rPr>
-        <w:t xml:space="preserve"> and data</w:t>
-      </w:r>
-      <w:r>
-        <w:rPr>
-          <w:rFonts w:ascii="Times New Roman" w:hAnsi="Times New Roman" w:cs="Times New Roman"/>
-          <w:lang w:val="en-GB"/>
-        </w:rPr>
-        <w:t xml:space="preserve">. Section 4 presents </w:t>
-      </w:r>
-      <w:r>
-        <w:rPr>
-          <w:rFonts w:ascii="Times New Roman" w:hAnsi="Times New Roman" w:cs="Times New Roman"/>
-          <w:lang w:val="en-GB"/>
-        </w:rPr>
-        <w:t xml:space="preserve">and describes </w:t>
-      </w:r>
-      <w:r>
-        <w:rPr>
-          <w:rFonts w:ascii="Times New Roman" w:hAnsi="Times New Roman" w:cs="Times New Roman"/>
-          <w:lang w:val="en-GB"/>
-        </w:rPr>
-        <w:t>our main findings, and Section 5 analyses and discusses their potential implications and how they fit within the relevant literature. Finally, Section 6 concludes.</w:t>
+      <w:r>
+        <w:rPr>
+          <w:rFonts w:ascii="Times New Roman" w:hAnsi="Times New Roman" w:cs="Times New Roman"/>
+          <w:lang w:val="en-GB"/>
+        </w:rPr>
+        <w:fldChar w:fldCharType="end"/>
       </w:r>
     </w:p>
     <w:sectPr>
@@ -1569,6 +1293,18 @@
     <w:semiHidden/>
     <w:rsid w:val="00A73084"/>
   </w:style>
+  <w:style w:type="paragraph" w:styleId="Bibliography">
+    <w:name w:val="Bibliography"/>
+    <w:basedOn w:val="Normal"/>
+    <w:next w:val="Normal"/>
+    <w:uiPriority w:val="37"/>
+    <w:unhideWhenUsed/>
+    <w:rsid w:val="00194B7B"/>
+    <w:pPr>
+      <w:spacing w:line="480" w:lineRule="auto"/>
+      <w:ind w:left="720" w:hanging="720"/>
+    </w:pPr>
+  </w:style>
 </w:styles>
 </file>
 

</xml_diff>